<commit_message>
Various update in CaseForm, CaseAutoLoadForm and NoticeGnerationForm
</commit_message>
<xml_diff>
--- a/backend/generated_notices/Notice_1_2025.docx
+++ b/backend/generated_notices/Notice_1_2025.docx
@@ -10,8 +10,8 @@
           <w:rFonts w:ascii="Calibri" w:hAnsi="Calibri" w:cs="Calibri"/>
           <w:b/>
           <w:bCs/>
-          <w:sz w:val="40"/>
-          <w:szCs w:val="40"/>
+          <w:sz w:val="32"/>
+          <w:szCs w:val="32"/>
         </w:rPr>
       </w:pPr>
       <w:r>
@@ -19,8 +19,8 @@
           <w:rFonts w:ascii="Calibri" w:hAnsi="Calibri" w:cs="Calibri"/>
           <w:b/>
           <w:bCs/>
-          <w:sz w:val="40"/>
-          <w:szCs w:val="40"/>
+          <w:sz w:val="32"/>
+          <w:szCs w:val="32"/>
         </w:rPr>
         <w:t>Form No. III</w:t>
       </w:r>
@@ -398,7 +398,7 @@
           <w:sz w:val="32"/>
           <w:szCs w:val="24"/>
         </w:rPr>
-        <w:t xml:space="preserve"> egkys[kkdkj tkap ny t;iqj</w:t>
+        <w:t xml:space="preserve"> ekSdk fujh{k.k</w:t>
       </w:r>
       <w:proofErr w:type="spellStart"/>
       <w:r>
@@ -544,7 +544,7 @@
           <w:sz w:val="32"/>
           <w:szCs w:val="24"/>
         </w:rPr>
-        <w:t xml:space="preserve"> vuwix&lt;+</w:t>
+        <w:t xml:space="preserve"> guqekux&lt;+</w:t>
       </w:r>
       <w:proofErr w:type="spellStart"/>
       <w:r>
@@ -640,7 +640,7 @@
           <w:sz w:val="32"/>
           <w:szCs w:val="24"/>
         </w:rPr>
-        <w:t xml:space="preserve">ds'ko</w:t>
+        <w:t xml:space="preserve">gjh Hkxoku</w:t>
       </w:r>
       <w:proofErr w:type="spellStart"/>
       <w:r>
@@ -718,7 +718,7 @@
           <w:sz w:val="32"/>
           <w:szCs w:val="24"/>
         </w:rPr>
-        <w:t xml:space="preserve">lqeu</w:t>
+        <w:t xml:space="preserve">uohu tSu</w:t>
       </w:r>
       <w:proofErr w:type="spellStart"/>
       <w:r>
@@ -819,7 +819,7 @@
           <w:sz w:val="32"/>
           <w:szCs w:val="24"/>
         </w:rPr>
-        <w:t xml:space="preserve">30:10:2025</w:t>
+        <w:t xml:space="preserve">11/10/2025</w:t>
       </w:r>
       <w:proofErr w:type="spellStart"/>
       <w:r>
@@ -926,13 +926,13 @@
     <w:tbl>
       <w:tblPr>
         <w:tblStyle w:val="TableGrid"/>
-        <w:tblW w:w="0" w:type="auto"/>
+        <w:tblW w:w="5000" w:type="pct"/>
         <w:tblLook w:val="04A0" w:firstRow="1" w:lastRow="0" w:firstColumn="1" w:lastColumn="0" w:noHBand="0" w:noVBand="1"/>
       </w:tblPr>
       <w:tblGrid>
         <w:gridCol w:w="2922"/>
-        <w:gridCol w:w="5713"/>
-        <w:gridCol w:w="1435"/>
+        <w:gridCol w:w="5714"/>
+        <w:gridCol w:w="1434"/>
       </w:tblGrid>
       <w:tr>
         <w:trPr>
@@ -940,7 +940,7 @@
         </w:trPr>
         <w:tc>
           <w:tcPr>
-            <w:tcW w:w="0" w:type="auto"/>
+            <w:tcW w:w="1451" w:type="pct"/>
             <w:vAlign w:val="center"/>
           </w:tcPr>
           <w:p>
@@ -983,7 +983,7 @@
         </w:tc>
         <w:tc>
           <w:tcPr>
-            <w:tcW w:w="5713" w:type="dxa"/>
+            <w:tcW w:w="2837" w:type="pct"/>
             <w:vAlign w:val="center"/>
           </w:tcPr>
           <w:p>
@@ -1098,7 +1098,7 @@
         </w:tc>
         <w:tc>
           <w:tcPr>
-            <w:tcW w:w="1435" w:type="dxa"/>
+            <w:tcW w:w="713" w:type="pct"/>
             <w:vAlign w:val="center"/>
           </w:tcPr>
           <w:p>
@@ -1321,9 +1321,12 @@
         </w:tc>
       </w:tr>
       <w:tr>
+        <w:trPr>
+          <w:trHeight w:val="12482"/>
+        </w:trPr>
         <w:tc>
           <w:tcPr>
-            <w:tcW w:w="0" w:type="auto"/>
+            <w:tcW w:w="1451" w:type="pct"/>
           </w:tcPr>
           <w:p>
             <w:pPr>
@@ -1341,7 +1344,7 @@
                 <w:sz w:val="32"/>
                 <w:szCs w:val="24"/>
               </w:rPr>
-              <w:t xml:space="preserve">30:10:2025</w:t>
+              <w:t xml:space="preserve">11/10/2025</w:t>
             </w:r>
             <w:proofErr w:type="spellStart"/>
             <w:r>
@@ -1369,7 +1372,7 @@
         </w:tc>
         <w:tc>
           <w:tcPr>
-            <w:tcW w:w="5713" w:type="dxa"/>
+            <w:tcW w:w="2837" w:type="pct"/>
           </w:tcPr>
           <w:p>
             <w:pPr>
@@ -1386,7 +1389,7 @@
                 <w:sz w:val="32"/>
                 <w:szCs w:val="24"/>
               </w:rPr>
-              <w:t xml:space="preserve">egkys[kkdkj tkap ny t;iqj</w:t>
+              <w:t xml:space="preserve">ekSdk fujh{k.k</w:t>
             </w:r>
             <w:proofErr w:type="spellStart"/>
             <w:r>
@@ -1500,7 +1503,7 @@
                 <w:sz w:val="32"/>
                 <w:szCs w:val="24"/>
               </w:rPr>
-              <w:t xml:space="preserve"> vuwix&lt;+</w:t>
+              <w:t xml:space="preserve"> guqekux&lt;+</w:t>
             </w:r>
             <w:proofErr w:type="spellStart"/>
             <w:r>
@@ -1536,7 +1539,7 @@
                 <w:sz w:val="32"/>
                 <w:szCs w:val="24"/>
               </w:rPr>
-              <w:t xml:space="preserve"> la[;k 1</w:t>
+              <w:t xml:space="preserve"> la[;k 25</w:t>
             </w:r>
             <w:proofErr w:type="spellStart"/>
             <w:r>
@@ -1660,7 +1663,7 @@
                 <w:sz w:val="28"/>
                 <w:szCs w:val="22"/>
               </w:rPr>
-              <w:t xml:space="preserve">0</w:t>
+              <w:t xml:space="preserve">120000</w:t>
             </w:r>
             <w:proofErr w:type="spellStart"/>
             <w:r>
@@ -1834,7 +1837,7 @@
                 <w:sz w:val="28"/>
                 <w:szCs w:val="22"/>
               </w:rPr>
-              <w:t xml:space="preserve">0</w:t>
+              <w:t xml:space="preserve">100000</w:t>
             </w:r>
             <w:proofErr w:type="spellStart"/>
             <w:r>
@@ -2243,24 +2246,6 @@
                 <w:sz w:val="32"/>
                 <w:szCs w:val="24"/>
               </w:rPr>
-              <w:t>x;k</w:t>
-            </w:r>
-            <w:proofErr w:type="spellEnd"/>
-            <w:r>
-              <w:rPr>
-                <w:rFonts w:ascii="Kruti Dev 010" w:hAnsi="Kruti Dev 010" w:cs="Calibri"/>
-                <w:sz w:val="32"/>
-                <w:szCs w:val="24"/>
-              </w:rPr>
-              <w:t xml:space="preserve"> </w:t>
-            </w:r>
-            <w:proofErr w:type="spellStart"/>
-            <w:r>
-              <w:rPr>
-                <w:rFonts w:ascii="Kruti Dev 010" w:hAnsi="Kruti Dev 010" w:cs="Calibri"/>
-                <w:sz w:val="32"/>
-                <w:szCs w:val="24"/>
-              </w:rPr>
               <w:t>gSA</w:t>
             </w:r>
             <w:proofErr w:type="spellEnd"/>
@@ -2558,33 +2543,15 @@
                 <w:sz w:val="32"/>
                 <w:szCs w:val="24"/>
               </w:rPr>
-              <w:t xml:space="preserve">% </w:t>
-            </w:r>
-            <w:r>
-              <w:rPr>
-                <w:rFonts w:ascii="Calibri" w:hAnsi="Calibri" w:cs="Calibri"/>
-                <w:sz w:val="32"/>
-                <w:szCs w:val="24"/>
-              </w:rPr>
-              <w:t xml:space="preserve">3/11/2025</w:t>
-            </w:r>
-            <w:proofErr w:type="spellStart"/>
-            <w:r>
-              <w:rPr>
-                <w:rFonts w:ascii="Calibri" w:hAnsi="Calibri" w:cs="Calibri"/>
-                <w:sz w:val="32"/>
-                <w:szCs w:val="24"/>
-              </w:rPr>
-              <w:t/>
-            </w:r>
-            <w:proofErr w:type="spellEnd"/>
-            <w:r>
-              <w:rPr>
-                <w:rFonts w:ascii="Calibri" w:hAnsi="Calibri" w:cs="Calibri"/>
-                <w:sz w:val="32"/>
-                <w:szCs w:val="24"/>
-              </w:rPr>
-              <w:t/>
+              <w:t>%</w:t>
+            </w:r>
+            <w:r>
+              <w:rPr>
+                <w:rFonts w:ascii="Kruti Dev 010" w:hAnsi="Kruti Dev 010" w:cs="Calibri"/>
+                <w:sz w:val="32"/>
+                <w:szCs w:val="24"/>
+              </w:rPr>
+              <w:t xml:space="preserve"> -------------------------------</w:t>
             </w:r>
             <w:r>
               <w:rPr>
@@ -2642,7 +2609,7 @@
         </w:tc>
         <w:tc>
           <w:tcPr>
-            <w:tcW w:w="1435" w:type="dxa"/>
+            <w:tcW w:w="713" w:type="pct"/>
           </w:tcPr>
           <w:p>
             <w:pPr>
@@ -3279,6 +3246,7 @@
   <w:style w:type="character" w:default="1" w:styleId="DefaultParagraphFont">
     <w:name w:val="Default Paragraph Font"/>
     <w:uiPriority w:val="1"/>
+    <w:semiHidden/>
     <w:unhideWhenUsed/>
   </w:style>
   <w:style w:type="table" w:default="1" w:styleId="TableNormal">

</xml_diff>